<commit_message>
Remove Exercies 2 from Nested Repitition Task
</commit_message>
<xml_diff>
--- a/Nested Repetition Task.docx
+++ b/Nested Repetition Task.docx
@@ -1926,440 +1926,9 @@
         </w:tc>
       </w:tr>
     </w:tbl>
-    <w:p/>
     <w:p>
-      <w:r>
-        <w:br w:type="page"/>
-      </w:r>
-    </w:p>
-    <w:p>
-      <w:pPr>
-        <w:pStyle w:val="Heading1"/>
-      </w:pPr>
-      <w:r>
-        <w:lastRenderedPageBreak/>
-        <w:t>Exercise 2</w:t>
-      </w:r>
-    </w:p>
-    <w:p>
-      <w:pPr>
-        <w:pStyle w:val="Heading2"/>
-      </w:pPr>
-      <w:r>
-        <w:t>Part 1</w:t>
-      </w:r>
-    </w:p>
-    <w:p>
-      <w:pPr>
-        <w:pStyle w:val="Heading3"/>
-      </w:pPr>
-      <w:r>
-        <w:t>Pseudocode</w:t>
-      </w:r>
-    </w:p>
-    <w:p>
-      <w:r>
-        <w:t>Counter = 5</w:t>
-      </w:r>
-    </w:p>
-    <w:p>
-      <w:r>
-        <w:t>WHILE(Counter &gt; 0) {</w:t>
-      </w:r>
-    </w:p>
-    <w:p>
-      <w:r>
-        <w:tab/>
-        <w:t xml:space="preserve">Counter2 = </w:t>
-      </w:r>
-      <w:r>
-        <w:t>0</w:t>
-      </w:r>
-    </w:p>
-    <w:p>
-      <w:r>
-        <w:tab/>
-      </w:r>
-      <w:r>
-        <w:t>WHI</w:t>
-      </w:r>
-      <w:r>
-        <w:t>L</w:t>
-      </w:r>
-      <w:r>
-        <w:t>E(Counter2 &lt;</w:t>
-      </w:r>
-      <w:r>
-        <w:t xml:space="preserve"> </w:t>
-      </w:r>
-      <w:r>
-        <w:t>Counter</w:t>
-      </w:r>
-      <w:r>
-        <w:t>) {</w:t>
-      </w:r>
-    </w:p>
-    <w:p>
-      <w:r>
-        <w:tab/>
-      </w:r>
-      <w:r>
-        <w:tab/>
-      </w:r>
-      <w:r>
-        <w:t>PRINT x</w:t>
-      </w:r>
-    </w:p>
-    <w:p>
-      <w:r>
-        <w:tab/>
-      </w:r>
-      <w:r>
-        <w:tab/>
-        <w:t>Counter2 = Counter2 +</w:t>
-      </w:r>
-      <w:r>
-        <w:t xml:space="preserve"> 1</w:t>
-      </w:r>
-    </w:p>
-    <w:p>
-      <w:r>
-        <w:tab/>
-        <w:t>}</w:t>
-      </w:r>
-    </w:p>
-    <w:p>
-      <w:r>
-        <w:tab/>
-        <w:t>PRINT newline</w:t>
-      </w:r>
-    </w:p>
-    <w:p>
-      <w:r>
-        <w:tab/>
-        <w:t>Counter = Counter - 1</w:t>
-      </w:r>
-    </w:p>
-    <w:p>
-      <w:r>
-        <w:t>}</w:t>
-      </w:r>
-    </w:p>
-    <w:p>
-      <w:pPr>
-        <w:pStyle w:val="Heading2"/>
-      </w:pPr>
-      <w:r>
-        <w:t>Part 2</w:t>
-      </w:r>
-    </w:p>
-    <w:p>
-      <w:pPr>
-        <w:pStyle w:val="Heading3"/>
-      </w:pPr>
-      <w:r>
-        <w:t>Pseudocode</w:t>
-      </w:r>
-    </w:p>
-    <w:p>
-      <w:r>
-        <w:t>GET Count</w:t>
-      </w:r>
-    </w:p>
-    <w:p>
-      <w:r>
-        <w:t xml:space="preserve">Counter = </w:t>
-      </w:r>
-      <w:r>
-        <w:t>Count</w:t>
-      </w:r>
-    </w:p>
-    <w:p>
-      <w:r>
-        <w:t>WHILE(Counter &gt; 0) {</w:t>
-      </w:r>
-    </w:p>
-    <w:p>
-      <w:r>
-        <w:tab/>
-        <w:t xml:space="preserve">Counter2 = </w:t>
-      </w:r>
-      <w:r>
-        <w:t>0</w:t>
-      </w:r>
-    </w:p>
-    <w:p>
-      <w:r>
-        <w:tab/>
-        <w:t>WHIL</w:t>
-      </w:r>
-      <w:r>
-        <w:t>E(Counter2 &lt;</w:t>
-      </w:r>
-      <w:r>
-        <w:t xml:space="preserve"> </w:t>
-      </w:r>
-      <w:r>
-        <w:t>Counter</w:t>
-      </w:r>
-      <w:r>
-        <w:t>) {</w:t>
-      </w:r>
-    </w:p>
-    <w:p>
-      <w:r>
-        <w:tab/>
-      </w:r>
-      <w:r>
-        <w:tab/>
-        <w:t>PRINT x</w:t>
-      </w:r>
-    </w:p>
-    <w:p>
-      <w:r>
-        <w:tab/>
-      </w:r>
-      <w:r>
-        <w:tab/>
-        <w:t>Counter2 = Counter2 +</w:t>
-      </w:r>
-      <w:r>
-        <w:t xml:space="preserve"> 1</w:t>
-      </w:r>
-    </w:p>
-    <w:p>
-      <w:r>
-        <w:tab/>
-        <w:t>}</w:t>
-      </w:r>
-    </w:p>
-    <w:p>
-      <w:r>
-        <w:tab/>
-        <w:t>PRINT newline</w:t>
-      </w:r>
-    </w:p>
-    <w:p>
-      <w:r>
-        <w:tab/>
-        <w:t>Counter = Counter - 1</w:t>
-      </w:r>
-    </w:p>
-    <w:p>
-      <w:r>
-        <w:t>}</w:t>
-      </w:r>
-      <w:r>
-        <w:br w:type="page"/>
-      </w:r>
-    </w:p>
-    <w:p>
-      <w:pPr>
-        <w:pStyle w:val="Heading2"/>
-      </w:pPr>
-      <w:r>
-        <w:lastRenderedPageBreak/>
-        <w:t xml:space="preserve">Part </w:t>
-      </w:r>
-      <w:r>
-        <w:t>3</w:t>
-      </w:r>
-    </w:p>
-    <w:p>
-      <w:pPr>
-        <w:pStyle w:val="Heading3"/>
-      </w:pPr>
-      <w:r>
-        <w:t>Pseudocode</w:t>
-      </w:r>
-    </w:p>
-    <w:p>
-      <w:r>
-        <w:t xml:space="preserve">Counter = </w:t>
-      </w:r>
-      <w:r>
-        <w:t>0</w:t>
-      </w:r>
-    </w:p>
-    <w:p>
-      <w:r>
-        <w:t>WHILE(Counter &lt;</w:t>
-      </w:r>
-      <w:r>
-        <w:t xml:space="preserve"> </w:t>
-      </w:r>
-      <w:r>
-        <w:t>5</w:t>
-      </w:r>
-      <w:r>
-        <w:t>) {</w:t>
-      </w:r>
-    </w:p>
-    <w:p>
-      <w:r>
-        <w:tab/>
-        <w:t xml:space="preserve">Counter2 = </w:t>
-      </w:r>
-      <w:r>
-        <w:t>0</w:t>
-      </w:r>
-    </w:p>
-    <w:p>
-      <w:r>
-        <w:tab/>
-        <w:t>WHIL</w:t>
-      </w:r>
-      <w:r>
-        <w:t>E(Counter2 &lt;</w:t>
-      </w:r>
-      <w:r>
-        <w:t xml:space="preserve"> </w:t>
-      </w:r>
-      <w:r>
-        <w:t>Counter</w:t>
-      </w:r>
-      <w:r>
-        <w:t>) {</w:t>
-      </w:r>
-    </w:p>
-    <w:p>
-      <w:r>
-        <w:tab/>
-      </w:r>
-      <w:r>
-        <w:tab/>
-        <w:t>PRINT x</w:t>
-      </w:r>
-    </w:p>
-    <w:p>
-      <w:r>
-        <w:tab/>
-      </w:r>
-      <w:r>
-        <w:tab/>
-        <w:t>Counter2 = Counter2 +</w:t>
-      </w:r>
-      <w:r>
-        <w:t xml:space="preserve"> 1</w:t>
-      </w:r>
-    </w:p>
-    <w:p>
-      <w:r>
-        <w:tab/>
-        <w:t>}</w:t>
-      </w:r>
-    </w:p>
-    <w:p>
-      <w:r>
-        <w:tab/>
-        <w:t>PRINT newline</w:t>
-      </w:r>
-    </w:p>
-    <w:p>
-      <w:r>
-        <w:tab/>
-        <w:t xml:space="preserve">Counter = Counter </w:t>
-      </w:r>
-      <w:r>
-        <w:t>+</w:t>
-      </w:r>
-      <w:r>
-        <w:t xml:space="preserve"> 1</w:t>
-      </w:r>
-    </w:p>
-    <w:p>
-      <w:r>
-        <w:t>}</w:t>
-      </w:r>
-    </w:p>
-    <w:p>
-      <w:pPr>
-        <w:pStyle w:val="Heading2"/>
-      </w:pPr>
-      <w:r>
-        <w:t xml:space="preserve">Part </w:t>
-      </w:r>
-      <w:r>
-        <w:t>4</w:t>
-      </w:r>
-    </w:p>
-    <w:p>
-      <w:pPr>
-        <w:pStyle w:val="Heading3"/>
-      </w:pPr>
-      <w:r>
-        <w:t>Pseudocode</w:t>
-      </w:r>
       <w:bookmarkStart w:id="0" w:name="_GoBack"/>
       <w:bookmarkEnd w:id="0"/>
-    </w:p>
-    <w:p>
-      <w:r>
-        <w:t>GET Count</w:t>
-      </w:r>
-    </w:p>
-    <w:p>
-      <w:r>
-        <w:t>Counter = 0</w:t>
-      </w:r>
-    </w:p>
-    <w:p>
-      <w:r>
-        <w:t>WHILE(Counter &lt; Count) {</w:t>
-      </w:r>
-    </w:p>
-    <w:p>
-      <w:r>
-        <w:tab/>
-        <w:t>Counter2 = 0</w:t>
-      </w:r>
-    </w:p>
-    <w:p>
-      <w:r>
-        <w:tab/>
-        <w:t>WHILE(Counter2 &lt; Counter) {</w:t>
-      </w:r>
-    </w:p>
-    <w:p>
-      <w:r>
-        <w:tab/>
-      </w:r>
-      <w:r>
-        <w:tab/>
-        <w:t>PRINT x</w:t>
-      </w:r>
-    </w:p>
-    <w:p>
-      <w:r>
-        <w:tab/>
-      </w:r>
-      <w:r>
-        <w:tab/>
-        <w:t>Counter2 = Counter2 + 1</w:t>
-      </w:r>
-    </w:p>
-    <w:p>
-      <w:r>
-        <w:tab/>
-        <w:t>}</w:t>
-      </w:r>
-    </w:p>
-    <w:p>
-      <w:r>
-        <w:tab/>
-        <w:t>PRINT newline</w:t>
-      </w:r>
-    </w:p>
-    <w:p>
-      <w:r>
-        <w:tab/>
-        <w:t>Counter = Counter + 1</w:t>
-      </w:r>
-    </w:p>
-    <w:p>
-      <w:r>
-        <w:t>}</w:t>
-      </w:r>
     </w:p>
     <w:sectPr>
       <w:pgSz w:w="11906" w:h="16838"/>

</xml_diff>